<commit_message>
Update Internal Work Product/Casi D'uso/Use_Case_PA.docx
</commit_message>
<xml_diff>
--- a/Internal Work Product/Scenari/Scenari_PA.docx
+++ b/Internal Work Product/Scenari/Scenari_PA.docx
@@ -19,33 +19,6 @@
         </w:rPr>
         <w:t>SCENARI DOCENTI</w:t>
       </w:r>
-    </w:p>
-    <w:p>
-      <w:pPr>
-        <w:pStyle w:val="Paragrafoelenco"/>
-        <w:ind w:left="1080"/>
-        <w:rPr>
-          <w:sz w:val="28"/>
-          <w:szCs w:val="28"/>
-        </w:rPr>
-      </w:pPr>
-      <w:r>
-        <w:rPr>
-          <w:sz w:val="28"/>
-          <w:szCs w:val="28"/>
-        </w:rPr>
-        <w:t>Scenari sul Docente che comprendono la creazione di un corso a pagamento, modificare descrizione di un corso, modificare video di presentazione di un corso, creazione di un corso gratuito, inserire docenti affiliati al corso, aggiungere una lezione, rimuovere una lezione, visualizzare le domande delle FAQ, rispondere alle domande degli studenti e inserire nuove domande/risposte nelle FAQ.</w:t>
-      </w:r>
-    </w:p>
-    <w:p>
-      <w:pPr>
-        <w:jc w:val="center"/>
-        <w:rPr>
-          <w:b/>
-          <w:sz w:val="28"/>
-          <w:szCs w:val="28"/>
-        </w:rPr>
-      </w:pPr>
     </w:p>
     <w:p>
       <w:pPr>
@@ -263,7 +236,6 @@
       <w:r>
         <w:rPr>
           <w:b/>
-          <w:color w:val="000000" w:themeColor="text1"/>
           <w:sz w:val="28"/>
           <w:szCs w:val="28"/>
         </w:rPr>
@@ -481,73 +453,6 @@
           <w:szCs w:val="28"/>
         </w:rPr>
       </w:pPr>
-      <w:r>
-        <w:rPr>
-          <w:b/>
-          <w:noProof/>
-          <w:sz w:val="28"/>
-          <w:szCs w:val="28"/>
-        </w:rPr>
-        <mc:AlternateContent>
-          <mc:Choice Requires="wpi">
-            <w:drawing>
-              <wp:anchor distT="0" distB="0" distL="114300" distR="114300" simplePos="0" relativeHeight="251675648" behindDoc="0" locked="0" layoutInCell="1" allowOverlap="1">
-                <wp:simplePos x="0" y="0"/>
-                <wp:positionH relativeFrom="column">
-                  <wp:posOffset>5443047</wp:posOffset>
-                </wp:positionH>
-                <wp:positionV relativeFrom="paragraph">
-                  <wp:posOffset>73417</wp:posOffset>
-                </wp:positionV>
-                <wp:extent cx="434272" cy="317379"/>
-                <wp:effectExtent l="38100" t="38100" r="23495" b="45085"/>
-                <wp:wrapNone/>
-                <wp:docPr id="44" name="Input penna 44"/>
-                <wp:cNvGraphicFramePr/>
-                <a:graphic xmlns:a="http://schemas.openxmlformats.org/drawingml/2006/main">
-                  <a:graphicData uri="http://schemas.microsoft.com/office/word/2010/wordprocessingInk">
-                    <w14:contentPart bwMode="auto" r:id="rId6">
-                      <w14:nvContentPartPr>
-                        <w14:cNvContentPartPr/>
-                      </w14:nvContentPartPr>
-                      <w14:xfrm>
-                        <a:off x="0" y="0"/>
-                        <a:ext cx="434272" cy="317379"/>
-                      </w14:xfrm>
-                    </w14:contentPart>
-                  </a:graphicData>
-                </a:graphic>
-              </wp:anchor>
-            </w:drawing>
-          </mc:Choice>
-          <mc:Fallback>
-            <w:pict>
-              <v:shapetype w14:anchorId="234FB2D8" id="_x0000_t75" coordsize="21600,21600" o:spt="75" o:preferrelative="t" path="m@4@5l@4@11@9@11@9@5xe" filled="f" stroked="f">
-                <v:stroke joinstyle="miter"/>
-                <v:formulas>
-                  <v:f eqn="if lineDrawn pixelLineWidth 0"/>
-                  <v:f eqn="sum @0 1 0"/>
-                  <v:f eqn="sum 0 0 @1"/>
-                  <v:f eqn="prod @2 1 2"/>
-                  <v:f eqn="prod @3 21600 pixelWidth"/>
-                  <v:f eqn="prod @3 21600 pixelHeight"/>
-                  <v:f eqn="sum @0 0 1"/>
-                  <v:f eqn="prod @6 1 2"/>
-                  <v:f eqn="prod @7 21600 pixelWidth"/>
-                  <v:f eqn="sum @8 21600 0"/>
-                  <v:f eqn="prod @7 21600 pixelHeight"/>
-                  <v:f eqn="sum @10 21600 0"/>
-                </v:formulas>
-                <v:path o:extrusionok="f" gradientshapeok="t" o:connecttype="rect"/>
-                <o:lock v:ext="edit" aspectratio="t"/>
-              </v:shapetype>
-              <v:shape id="Input penna 44" o:spid="_x0000_s1026" type="#_x0000_t75" style="position:absolute;margin-left:427.9pt;margin-top:5.1pt;width:35.65pt;height:26.45pt;z-index:251675648;visibility:visible;mso-wrap-style:square;mso-wrap-distance-left:9pt;mso-wrap-distance-top:0;mso-wrap-distance-right:9pt;mso-wrap-distance-bottom:0;mso-position-horizontal:absolute;mso-position-horizontal-relative:text;mso-position-vertical:absolute;mso-position-vertical-relative:text" o:gfxdata="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">
-                <v:imagedata r:id="rId7" o:title=""/>
-              </v:shape>
-            </w:pict>
-          </mc:Fallback>
-        </mc:AlternateContent>
-      </w:r>
       <w:proofErr w:type="spellStart"/>
       <w:r>
         <w:rPr>
@@ -588,198 +493,6 @@
           <w:szCs w:val="28"/>
         </w:rPr>
       </w:pPr>
-      <w:r>
-        <w:rPr>
-          <w:b/>
-          <w:noProof/>
-          <w:sz w:val="28"/>
-          <w:szCs w:val="28"/>
-        </w:rPr>
-        <mc:AlternateContent>
-          <mc:Choice Requires="wpi">
-            <w:drawing>
-              <wp:anchor distT="0" distB="0" distL="114300" distR="114300" simplePos="0" relativeHeight="251676672" behindDoc="0" locked="0" layoutInCell="1" allowOverlap="1">
-                <wp:simplePos x="0" y="0"/>
-                <wp:positionH relativeFrom="column">
-                  <wp:posOffset>4121799</wp:posOffset>
-                </wp:positionH>
-                <wp:positionV relativeFrom="paragraph">
-                  <wp:posOffset>36483</wp:posOffset>
-                </wp:positionV>
-                <wp:extent cx="507276" cy="133389"/>
-                <wp:effectExtent l="38100" t="38100" r="0" b="57150"/>
-                <wp:wrapNone/>
-                <wp:docPr id="45" name="Input penna 45"/>
-                <wp:cNvGraphicFramePr/>
-                <a:graphic xmlns:a="http://schemas.openxmlformats.org/drawingml/2006/main">
-                  <a:graphicData uri="http://schemas.microsoft.com/office/word/2010/wordprocessingInk">
-                    <w14:contentPart bwMode="auto" r:id="rId8">
-                      <w14:nvContentPartPr>
-                        <w14:cNvContentPartPr/>
-                      </w14:nvContentPartPr>
-                      <w14:xfrm>
-                        <a:off x="0" y="0"/>
-                        <a:ext cx="507276" cy="133389"/>
-                      </w14:xfrm>
-                    </w14:contentPart>
-                  </a:graphicData>
-                </a:graphic>
-              </wp:anchor>
-            </w:drawing>
-          </mc:Choice>
-          <mc:Fallback>
-            <w:pict>
-              <v:shape w14:anchorId="6D424FD5" id="Input penna 45" o:spid="_x0000_s1026" type="#_x0000_t75" style="position:absolute;margin-left:323.85pt;margin-top:2.15pt;width:41.4pt;height:11.9pt;z-index:251676672;visibility:visible;mso-wrap-style:square;mso-wrap-distance-left:9pt;mso-wrap-distance-top:0;mso-wrap-distance-right:9pt;mso-wrap-distance-bottom:0;mso-position-horizontal:absolute;mso-position-horizontal-relative:text;mso-position-vertical:absolute;mso-position-vertical-relative:text" o:gfxdata="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">
-                <v:imagedata r:id="rId9" o:title=""/>
-              </v:shape>
-            </w:pict>
-          </mc:Fallback>
-        </mc:AlternateContent>
-      </w:r>
-      <w:r>
-        <w:rPr>
-          <w:b/>
-          <w:noProof/>
-          <w:sz w:val="28"/>
-          <w:szCs w:val="28"/>
-        </w:rPr>
-        <mc:AlternateContent>
-          <mc:Choice Requires="wpi">
-            <w:drawing>
-              <wp:anchor distT="0" distB="0" distL="114300" distR="114300" simplePos="0" relativeHeight="251677696" behindDoc="0" locked="0" layoutInCell="1" allowOverlap="1">
-                <wp:simplePos x="0" y="0"/>
-                <wp:positionH relativeFrom="column">
-                  <wp:posOffset>3662585</wp:posOffset>
-                </wp:positionH>
-                <wp:positionV relativeFrom="paragraph">
-                  <wp:posOffset>-68250</wp:posOffset>
-                </wp:positionV>
-                <wp:extent cx="261996" cy="194945"/>
-                <wp:effectExtent l="38100" t="57150" r="43180" b="52705"/>
-                <wp:wrapNone/>
-                <wp:docPr id="46" name="Input penna 46"/>
-                <wp:cNvGraphicFramePr/>
-                <a:graphic xmlns:a="http://schemas.openxmlformats.org/drawingml/2006/main">
-                  <a:graphicData uri="http://schemas.microsoft.com/office/word/2010/wordprocessingInk">
-                    <w14:contentPart bwMode="auto" r:id="rId10">
-                      <w14:nvContentPartPr>
-                        <w14:cNvContentPartPr/>
-                      </w14:nvContentPartPr>
-                      <w14:xfrm>
-                        <a:off x="0" y="0"/>
-                        <a:ext cx="261996" cy="194945"/>
-                      </w14:xfrm>
-                    </w14:contentPart>
-                  </a:graphicData>
-                </a:graphic>
-              </wp:anchor>
-            </w:drawing>
-          </mc:Choice>
-          <mc:Fallback>
-            <w:pict>
-              <v:shape w14:anchorId="36629FC7" id="Input penna 46" o:spid="_x0000_s1026" type="#_x0000_t75" style="position:absolute;margin-left:287.7pt;margin-top:-6.05pt;width:22.05pt;height:16.75pt;z-index:251677696;visibility:visible;mso-wrap-style:square;mso-wrap-distance-left:9pt;mso-wrap-distance-top:0;mso-wrap-distance-right:9pt;mso-wrap-distance-bottom:0;mso-position-horizontal:absolute;mso-position-horizontal-relative:text;mso-position-vertical:absolute;mso-position-vertical-relative:text" o:gfxdata="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">
-                <v:imagedata r:id="rId11" o:title=""/>
-              </v:shape>
-            </w:pict>
-          </mc:Fallback>
-        </mc:AlternateContent>
-      </w:r>
-      <w:r>
-        <w:rPr>
-          <w:b/>
-          <w:noProof/>
-          <w:sz w:val="28"/>
-          <w:szCs w:val="28"/>
-        </w:rPr>
-        <mc:AlternateContent>
-          <mc:Choice Requires="wpi">
-            <w:drawing>
-              <wp:anchor distT="0" distB="0" distL="114300" distR="114300" simplePos="0" relativeHeight="251666432" behindDoc="0" locked="0" layoutInCell="1" allowOverlap="1">
-                <wp:simplePos x="0" y="0"/>
-                <wp:positionH relativeFrom="column">
-                  <wp:posOffset>4882883</wp:posOffset>
-                </wp:positionH>
-                <wp:positionV relativeFrom="paragraph">
-                  <wp:posOffset>34280</wp:posOffset>
-                </wp:positionV>
-                <wp:extent cx="316440" cy="106560"/>
-                <wp:effectExtent l="57150" t="38100" r="0" b="46355"/>
-                <wp:wrapNone/>
-                <wp:docPr id="31" name="Input penna 31"/>
-                <wp:cNvGraphicFramePr/>
-                <a:graphic xmlns:a="http://schemas.openxmlformats.org/drawingml/2006/main">
-                  <a:graphicData uri="http://schemas.microsoft.com/office/word/2010/wordprocessingInk">
-                    <w14:contentPart bwMode="auto" r:id="rId12">
-                      <w14:nvContentPartPr>
-                        <w14:cNvContentPartPr/>
-                      </w14:nvContentPartPr>
-                      <w14:xfrm>
-                        <a:off x="0" y="0"/>
-                        <a:ext cx="316440" cy="106560"/>
-                      </w14:xfrm>
-                    </w14:contentPart>
-                  </a:graphicData>
-                </a:graphic>
-              </wp:anchor>
-            </w:drawing>
-          </mc:Choice>
-          <mc:Fallback>
-            <w:pict>
-              <v:shape w14:anchorId="1C344DAE" id="Input penna 31" o:spid="_x0000_s1026" type="#_x0000_t75" style="position:absolute;margin-left:383.8pt;margin-top:2pt;width:26.3pt;height:9.85pt;z-index:251666432;visibility:visible;mso-wrap-style:square;mso-wrap-distance-left:9pt;mso-wrap-distance-top:0;mso-wrap-distance-right:9pt;mso-wrap-distance-bottom:0;mso-position-horizontal:absolute;mso-position-horizontal-relative:text;mso-position-vertical:absolute;mso-position-vertical-relative:text" o:gfxdata="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">
-                <v:imagedata r:id="rId13" o:title=""/>
-              </v:shape>
-            </w:pict>
-          </mc:Fallback>
-        </mc:AlternateContent>
-      </w:r>
-      <w:r>
-        <w:rPr>
-          <w:b/>
-          <w:noProof/>
-          <w:sz w:val="28"/>
-          <w:szCs w:val="28"/>
-        </w:rPr>
-        <mc:AlternateContent>
-          <mc:Choice Requires="wpi">
-            <w:drawing>
-              <wp:anchor distT="0" distB="0" distL="114300" distR="114300" simplePos="0" relativeHeight="251660288" behindDoc="0" locked="0" layoutInCell="1" allowOverlap="1">
-                <wp:simplePos x="0" y="0"/>
-                <wp:positionH relativeFrom="column">
-                  <wp:posOffset>2937083</wp:posOffset>
-                </wp:positionH>
-                <wp:positionV relativeFrom="paragraph">
-                  <wp:posOffset>-404920</wp:posOffset>
-                </wp:positionV>
-                <wp:extent cx="506520" cy="1073880"/>
-                <wp:effectExtent l="0" t="38100" r="46355" b="50165"/>
-                <wp:wrapNone/>
-                <wp:docPr id="4" name="Input penna 4"/>
-                <wp:cNvGraphicFramePr/>
-                <a:graphic xmlns:a="http://schemas.openxmlformats.org/drawingml/2006/main">
-                  <a:graphicData uri="http://schemas.microsoft.com/office/word/2010/wordprocessingInk">
-                    <w14:contentPart bwMode="auto" r:id="rId14">
-                      <w14:nvContentPartPr>
-                        <w14:cNvContentPartPr/>
-                      </w14:nvContentPartPr>
-                      <w14:xfrm>
-                        <a:off x="0" y="0"/>
-                        <a:ext cx="506520" cy="1073880"/>
-                      </w14:xfrm>
-                    </w14:contentPart>
-                  </a:graphicData>
-                </a:graphic>
-              </wp:anchor>
-            </w:drawing>
-          </mc:Choice>
-          <mc:Fallback>
-            <w:pict>
-              <v:shape w14:anchorId="3FB74BC3" id="Input penna 4" o:spid="_x0000_s1026" type="#_x0000_t75" style="position:absolute;margin-left:230.55pt;margin-top:-32.6pt;width:41.3pt;height:85.95pt;z-index:251660288;visibility:visible;mso-wrap-style:square;mso-wrap-distance-left:9pt;mso-wrap-distance-top:0;mso-wrap-distance-right:9pt;mso-wrap-distance-bottom:0;mso-position-horizontal:absolute;mso-position-horizontal-relative:text;mso-position-vertical:absolute;mso-position-vertical-relative:text" o:gfxdata="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">
-                <v:imagedata r:id="rId15" o:title=""/>
-              </v:shape>
-            </w:pict>
-          </mc:Fallback>
-        </mc:AlternateContent>
-      </w:r>
       <w:proofErr w:type="spellStart"/>
       <w:r>
         <w:rPr>
@@ -796,16 +509,7 @@
           <w:sz w:val="28"/>
           <w:szCs w:val="28"/>
         </w:rPr>
-        <w:t>.</w:t>
-      </w:r>
-      <w:r>
-        <w:rPr>
-          <w:b/>
-          <w:color w:val="FF0000"/>
-          <w:sz w:val="28"/>
-          <w:szCs w:val="28"/>
-        </w:rPr>
-        <w:t xml:space="preserve"> </w:t>
+        <w:t xml:space="preserve">. </w:t>
       </w:r>
       <w:r>
         <w:rPr>
@@ -829,102 +533,6 @@
           <w:szCs w:val="28"/>
         </w:rPr>
       </w:pPr>
-      <w:r>
-        <w:rPr>
-          <w:b/>
-          <w:noProof/>
-          <w:sz w:val="28"/>
-          <w:szCs w:val="28"/>
-        </w:rPr>
-        <mc:AlternateContent>
-          <mc:Choice Requires="wpi">
-            <w:drawing>
-              <wp:anchor distT="0" distB="0" distL="114300" distR="114300" simplePos="0" relativeHeight="251674624" behindDoc="0" locked="0" layoutInCell="1" allowOverlap="1">
-                <wp:simplePos x="0" y="0"/>
-                <wp:positionH relativeFrom="column">
-                  <wp:posOffset>4190278</wp:posOffset>
-                </wp:positionH>
-                <wp:positionV relativeFrom="paragraph">
-                  <wp:posOffset>59973</wp:posOffset>
-                </wp:positionV>
-                <wp:extent cx="426762" cy="174455"/>
-                <wp:effectExtent l="57150" t="38100" r="30480" b="54610"/>
-                <wp:wrapNone/>
-                <wp:docPr id="43" name="Input penna 43"/>
-                <wp:cNvGraphicFramePr/>
-                <a:graphic xmlns:a="http://schemas.openxmlformats.org/drawingml/2006/main">
-                  <a:graphicData uri="http://schemas.microsoft.com/office/word/2010/wordprocessingInk">
-                    <w14:contentPart bwMode="auto" r:id="rId16">
-                      <w14:nvContentPartPr>
-                        <w14:cNvContentPartPr/>
-                      </w14:nvContentPartPr>
-                      <w14:xfrm>
-                        <a:off x="0" y="0"/>
-                        <a:ext cx="426762" cy="174455"/>
-                      </w14:xfrm>
-                    </w14:contentPart>
-                  </a:graphicData>
-                </a:graphic>
-              </wp:anchor>
-            </w:drawing>
-          </mc:Choice>
-          <mc:Fallback>
-            <w:pict>
-              <v:shape w14:anchorId="59219361" id="Input penna 43" o:spid="_x0000_s1026" type="#_x0000_t75" style="position:absolute;margin-left:329.25pt;margin-top:4pt;width:35pt;height:15.15pt;z-index:251674624;visibility:visible;mso-wrap-style:square;mso-wrap-distance-left:9pt;mso-wrap-distance-top:0;mso-wrap-distance-right:9pt;mso-wrap-distance-bottom:0;mso-position-horizontal:absolute;mso-position-horizontal-relative:text;mso-position-vertical:absolute;mso-position-vertical-relative:text" o:gfxdata="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">
-                <v:imagedata r:id="rId17" o:title=""/>
-              </v:shape>
-            </w:pict>
-          </mc:Fallback>
-        </mc:AlternateContent>
-      </w:r>
-      <w:r>
-        <w:rPr>
-          <w:b/>
-          <w:noProof/>
-          <w:sz w:val="28"/>
-          <w:szCs w:val="28"/>
-        </w:rPr>
-        <mc:AlternateContent>
-          <mc:Choice Requires="wpi">
-            <w:drawing>
-              <wp:anchor distT="0" distB="0" distL="114300" distR="114300" simplePos="0" relativeHeight="251670528" behindDoc="0" locked="0" layoutInCell="1" allowOverlap="1">
-                <wp:simplePos x="0" y="0"/>
-                <wp:positionH relativeFrom="column">
-                  <wp:posOffset>3669683</wp:posOffset>
-                </wp:positionH>
-                <wp:positionV relativeFrom="paragraph">
-                  <wp:posOffset>28925</wp:posOffset>
-                </wp:positionV>
-                <wp:extent cx="241920" cy="281520"/>
-                <wp:effectExtent l="38100" t="38100" r="0" b="42545"/>
-                <wp:wrapNone/>
-                <wp:docPr id="39" name="Input penna 39"/>
-                <wp:cNvGraphicFramePr/>
-                <a:graphic xmlns:a="http://schemas.openxmlformats.org/drawingml/2006/main">
-                  <a:graphicData uri="http://schemas.microsoft.com/office/word/2010/wordprocessingInk">
-                    <w14:contentPart bwMode="auto" r:id="rId18">
-                      <w14:nvContentPartPr>
-                        <w14:cNvContentPartPr/>
-                      </w14:nvContentPartPr>
-                      <w14:xfrm>
-                        <a:off x="0" y="0"/>
-                        <a:ext cx="241920" cy="281520"/>
-                      </w14:xfrm>
-                    </w14:contentPart>
-                  </a:graphicData>
-                </a:graphic>
-              </wp:anchor>
-            </w:drawing>
-          </mc:Choice>
-          <mc:Fallback>
-            <w:pict>
-              <v:shape w14:anchorId="29584AC3" id="Input penna 39" o:spid="_x0000_s1026" type="#_x0000_t75" style="position:absolute;margin-left:288.25pt;margin-top:1.6pt;width:20.5pt;height:23.55pt;z-index:251670528;visibility:visible;mso-wrap-style:square;mso-wrap-distance-left:9pt;mso-wrap-distance-top:0;mso-wrap-distance-right:9pt;mso-wrap-distance-bottom:0;mso-position-horizontal:absolute;mso-position-horizontal-relative:text;mso-position-vertical:absolute;mso-position-vertical-relative:text" o:gfxdata="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">
-                <v:imagedata r:id="rId19" o:title=""/>
-              </v:shape>
-            </w:pict>
-          </mc:Fallback>
-        </mc:AlternateContent>
-      </w:r>
       <w:proofErr w:type="spellStart"/>
       <w:r>
         <w:rPr>
@@ -949,16 +557,7 @@
           <w:sz w:val="28"/>
           <w:szCs w:val="28"/>
         </w:rPr>
-        <w:t>.</w:t>
-      </w:r>
-      <w:r>
-        <w:rPr>
-          <w:b/>
-          <w:color w:val="FF0000"/>
-          <w:sz w:val="28"/>
-          <w:szCs w:val="28"/>
-        </w:rPr>
-        <w:t xml:space="preserve"> </w:t>
+        <w:t xml:space="preserve">. </w:t>
       </w:r>
       <w:r>
         <w:rPr>
@@ -1043,7 +642,6 @@
       <w:r>
         <w:rPr>
           <w:b/>
-          <w:color w:val="FF0000"/>
           <w:sz w:val="28"/>
           <w:szCs w:val="28"/>
         </w:rPr>
@@ -1052,7 +650,6 @@
       <w:r>
         <w:rPr>
           <w:b/>
-          <w:color w:val="FF0000"/>
           <w:sz w:val="28"/>
           <w:szCs w:val="28"/>
         </w:rPr>
@@ -1093,7 +690,6 @@
       <w:r>
         <w:rPr>
           <w:b/>
-          <w:color w:val="FF0000"/>
           <w:sz w:val="28"/>
           <w:szCs w:val="28"/>
         </w:rPr>
@@ -1137,24 +733,7 @@
           <w:sz w:val="28"/>
           <w:szCs w:val="28"/>
         </w:rPr>
-        <w:t xml:space="preserve">. </w:t>
-      </w:r>
-      <w:r>
-        <w:rPr>
-          <w:b/>
-          <w:color w:val="FF0000"/>
-          <w:sz w:val="28"/>
-          <w:szCs w:val="28"/>
-        </w:rPr>
-        <w:t>OK</w:t>
-      </w:r>
-      <w:r>
-        <w:rPr>
-          <w:b/>
-          <w:sz w:val="28"/>
-          <w:szCs w:val="28"/>
-        </w:rPr>
-        <w:t>.</w:t>
+        <w:t>. OK.</w:t>
       </w:r>
     </w:p>
     <w:p>
@@ -1207,7 +786,6 @@
       <w:r>
         <w:rPr>
           <w:b/>
-          <w:color w:val="FF0000"/>
           <w:sz w:val="28"/>
           <w:szCs w:val="28"/>
         </w:rPr>
@@ -1331,16 +909,7 @@
           <w:sz w:val="28"/>
           <w:szCs w:val="28"/>
         </w:rPr>
-        <w:t>OK</w:t>
-      </w:r>
-      <w:r>
-        <w:rPr>
-          <w:b/>
-          <w:color w:val="FF0000"/>
-          <w:sz w:val="28"/>
-          <w:szCs w:val="28"/>
-        </w:rPr>
-        <w:t>.</w:t>
+        <w:t>OK.</w:t>
       </w:r>
     </w:p>
     <w:p>
@@ -1512,6 +1081,38 @@
         </w:rPr>
       </w:pPr>
     </w:p>
+    <w:p>
+      <w:pPr>
+        <w:jc w:val="center"/>
+        <w:rPr>
+          <w:b/>
+          <w:sz w:val="28"/>
+          <w:szCs w:val="28"/>
+        </w:rPr>
+      </w:pPr>
+    </w:p>
+    <w:p>
+      <w:pPr>
+        <w:jc w:val="center"/>
+        <w:rPr>
+          <w:b/>
+          <w:sz w:val="28"/>
+          <w:szCs w:val="28"/>
+        </w:rPr>
+      </w:pPr>
+      <w:bookmarkStart w:id="0" w:name="_GoBack"/>
+      <w:bookmarkEnd w:id="0"/>
+    </w:p>
+    <w:p>
+      <w:pPr>
+        <w:jc w:val="center"/>
+        <w:rPr>
+          <w:b/>
+          <w:sz w:val="28"/>
+          <w:szCs w:val="28"/>
+        </w:rPr>
+      </w:pPr>
+    </w:p>
     <w:tbl>
       <w:tblPr>
         <w:tblStyle w:val="Grigliatabella"/>
@@ -1545,6 +1146,7 @@
                 <w:sz w:val="28"/>
                 <w:szCs w:val="28"/>
               </w:rPr>
+              <w:lastRenderedPageBreak/>
               <w:t xml:space="preserve">Nome </w:t>
             </w:r>
           </w:p>
@@ -1707,7 +1309,7 @@
                           </pic:cNvPicPr>
                         </pic:nvPicPr>
                         <pic:blipFill>
-                          <a:blip r:embed="rId20">
+                          <a:blip r:embed="rId6">
                             <a:extLst>
                               <a:ext uri="{28A0092B-C50C-407E-A947-70E740481C1C}">
                                 <a14:useLocalDpi xmlns:a14="http://schemas.microsoft.com/office/drawing/2010/main" val="0"/>
@@ -1763,7 +1365,7 @@
               </w:rPr>
               <w:t>Inserisce nel campo e-mail “</w:t>
             </w:r>
-            <w:hyperlink r:id="rId21" w:history="1">
+            <w:hyperlink r:id="rId7" w:history="1">
               <w:r>
                 <w:rPr>
                   <w:rStyle w:val="Collegamentoipertestuale"/>
@@ -1851,7 +1453,7 @@
                           </pic:cNvPicPr>
                         </pic:nvPicPr>
                         <pic:blipFill>
-                          <a:blip r:embed="rId22">
+                          <a:blip r:embed="rId8">
                             <a:extLst>
                               <a:ext uri="{28A0092B-C50C-407E-A947-70E740481C1C}">
                                 <a14:useLocalDpi xmlns:a14="http://schemas.microsoft.com/office/drawing/2010/main" val="0"/>
@@ -2041,8 +1643,6 @@
                 <w:szCs w:val="28"/>
               </w:rPr>
             </w:pPr>
-            <w:bookmarkStart w:id="0" w:name="_GoBack"/>
-            <w:bookmarkEnd w:id="0"/>
           </w:p>
           <w:p>
             <w:pPr>
@@ -2077,7 +1677,7 @@
                           </pic:cNvPicPr>
                         </pic:nvPicPr>
                         <pic:blipFill>
-                          <a:blip r:embed="rId23">
+                          <a:blip r:embed="rId9">
                             <a:extLst>
                               <a:ext uri="{28A0092B-C50C-407E-A947-70E740481C1C}">
                                 <a14:useLocalDpi xmlns:a14="http://schemas.microsoft.com/office/drawing/2010/main" val="0"/>
@@ -2442,7 +2042,7 @@
                           </pic:cNvPicPr>
                         </pic:nvPicPr>
                         <pic:blipFill>
-                          <a:blip r:embed="rId24">
+                          <a:blip r:embed="rId10">
                             <a:extLst>
                               <a:ext uri="{28A0092B-C50C-407E-A947-70E740481C1C}">
                                 <a14:useLocalDpi xmlns:a14="http://schemas.microsoft.com/office/drawing/2010/main" val="0"/>
@@ -2498,7 +2098,7 @@
               </w:rPr>
               <w:t>Inserisce nel campo e-mail “</w:t>
             </w:r>
-            <w:hyperlink r:id="rId25" w:history="1">
+            <w:hyperlink r:id="rId11" w:history="1">
               <w:r>
                 <w:rPr>
                   <w:rStyle w:val="Collegamentoipertestuale"/>
@@ -2571,7 +2171,7 @@
                           </pic:cNvPicPr>
                         </pic:nvPicPr>
                         <pic:blipFill>
-                          <a:blip r:embed="rId26">
+                          <a:blip r:embed="rId12">
                             <a:extLst>
                               <a:ext uri="{28A0092B-C50C-407E-A947-70E740481C1C}">
                                 <a14:useLocalDpi xmlns:a14="http://schemas.microsoft.com/office/drawing/2010/main" val="0"/>
@@ -2871,7 +2471,7 @@
                           </pic:cNvPicPr>
                         </pic:nvPicPr>
                         <pic:blipFill>
-                          <a:blip r:embed="rId27">
+                          <a:blip r:embed="rId13">
                             <a:extLst>
                               <a:ext uri="{28A0092B-C50C-407E-A947-70E740481C1C}">
                                 <a14:useLocalDpi xmlns:a14="http://schemas.microsoft.com/office/drawing/2010/main" val="0"/>
@@ -3373,7 +2973,7 @@
                           </pic:cNvPicPr>
                         </pic:nvPicPr>
                         <pic:blipFill>
-                          <a:blip r:embed="rId28">
+                          <a:blip r:embed="rId14">
                             <a:extLst>
                               <a:ext uri="{28A0092B-C50C-407E-A947-70E740481C1C}">
                                 <a14:useLocalDpi xmlns:a14="http://schemas.microsoft.com/office/drawing/2010/main" val="0"/>
@@ -3447,7 +3047,7 @@
                           </pic:cNvPicPr>
                         </pic:nvPicPr>
                         <pic:blipFill>
-                          <a:blip r:embed="rId29">
+                          <a:blip r:embed="rId15">
                             <a:extLst>
                               <a:ext uri="{28A0092B-C50C-407E-A947-70E740481C1C}">
                                 <a14:useLocalDpi xmlns:a14="http://schemas.microsoft.com/office/drawing/2010/main" val="0"/>
@@ -3950,7 +3550,7 @@
                           </pic:cNvPicPr>
                         </pic:nvPicPr>
                         <pic:blipFill>
-                          <a:blip r:embed="rId28">
+                          <a:blip r:embed="rId14">
                             <a:extLst>
                               <a:ext uri="{28A0092B-C50C-407E-A947-70E740481C1C}">
                                 <a14:useLocalDpi xmlns:a14="http://schemas.microsoft.com/office/drawing/2010/main" val="0"/>
@@ -4069,7 +3669,7 @@
                           </pic:cNvPicPr>
                         </pic:nvPicPr>
                         <pic:blipFill>
-                          <a:blip r:embed="rId30">
+                          <a:blip r:embed="rId16">
                             <a:extLst>
                               <a:ext uri="{28A0092B-C50C-407E-A947-70E740481C1C}">
                                 <a14:useLocalDpi xmlns:a14="http://schemas.microsoft.com/office/drawing/2010/main" val="0"/>
@@ -4375,7 +3975,7 @@
                           </pic:cNvPicPr>
                         </pic:nvPicPr>
                         <pic:blipFill>
-                          <a:blip r:embed="rId28">
+                          <a:blip r:embed="rId14">
                             <a:extLst>
                               <a:ext uri="{28A0092B-C50C-407E-A947-70E740481C1C}">
                                 <a14:useLocalDpi xmlns:a14="http://schemas.microsoft.com/office/drawing/2010/main" val="0"/>
@@ -4699,7 +4299,7 @@
                           </pic:cNvPicPr>
                         </pic:nvPicPr>
                         <pic:blipFill>
-                          <a:blip r:embed="rId28">
+                          <a:blip r:embed="rId14">
                             <a:extLst>
                               <a:ext uri="{28A0092B-C50C-407E-A947-70E740481C1C}">
                                 <a14:useLocalDpi xmlns:a14="http://schemas.microsoft.com/office/drawing/2010/main" val="0"/>
@@ -4819,7 +4419,7 @@
                           </pic:cNvPicPr>
                         </pic:nvPicPr>
                         <pic:blipFill>
-                          <a:blip r:embed="rId31">
+                          <a:blip r:embed="rId17">
                             <a:extLst>
                               <a:ext uri="{28A0092B-C50C-407E-A947-70E740481C1C}">
                                 <a14:useLocalDpi xmlns:a14="http://schemas.microsoft.com/office/drawing/2010/main" val="0"/>
@@ -5261,7 +4861,7 @@
                           </pic:cNvPicPr>
                         </pic:nvPicPr>
                         <pic:blipFill>
-                          <a:blip r:embed="rId32">
+                          <a:blip r:embed="rId18">
                             <a:extLst>
                               <a:ext uri="{28A0092B-C50C-407E-A947-70E740481C1C}">
                                 <a14:useLocalDpi xmlns:a14="http://schemas.microsoft.com/office/drawing/2010/main" val="0"/>
@@ -5373,7 +4973,7 @@
                           </pic:cNvPicPr>
                         </pic:nvPicPr>
                         <pic:blipFill>
-                          <a:blip r:embed="rId31">
+                          <a:blip r:embed="rId17">
                             <a:extLst>
                               <a:ext uri="{28A0092B-C50C-407E-A947-70E740481C1C}">
                                 <a14:useLocalDpi xmlns:a14="http://schemas.microsoft.com/office/drawing/2010/main" val="0"/>
@@ -5759,7 +5359,7 @@
                           </pic:cNvPicPr>
                         </pic:nvPicPr>
                         <pic:blipFill>
-                          <a:blip r:embed="rId33">
+                          <a:blip r:embed="rId19">
                             <a:extLst>
                               <a:ext uri="{28A0092B-C50C-407E-A947-70E740481C1C}">
                                 <a14:useLocalDpi xmlns:a14="http://schemas.microsoft.com/office/drawing/2010/main" val="0"/>
@@ -5923,7 +5523,7 @@
                           </pic:cNvPicPr>
                         </pic:nvPicPr>
                         <pic:blipFill>
-                          <a:blip r:embed="rId34">
+                          <a:blip r:embed="rId20">
                             <a:extLst>
                               <a:ext uri="{28A0092B-C50C-407E-A947-70E740481C1C}">
                                 <a14:useLocalDpi xmlns:a14="http://schemas.microsoft.com/office/drawing/2010/main" val="0"/>
@@ -6361,7 +5961,7 @@
                           </pic:cNvPicPr>
                         </pic:nvPicPr>
                         <pic:blipFill>
-                          <a:blip r:embed="rId33">
+                          <a:blip r:embed="rId19">
                             <a:extLst>
                               <a:ext uri="{28A0092B-C50C-407E-A947-70E740481C1C}">
                                 <a14:useLocalDpi xmlns:a14="http://schemas.microsoft.com/office/drawing/2010/main" val="0"/>
@@ -7057,7 +6657,7 @@
                           </pic:cNvPicPr>
                         </pic:nvPicPr>
                         <pic:blipFill>
-                          <a:blip r:embed="rId28">
+                          <a:blip r:embed="rId14">
                             <a:extLst>
                               <a:ext uri="{28A0092B-C50C-407E-A947-70E740481C1C}">
                                 <a14:useLocalDpi xmlns:a14="http://schemas.microsoft.com/office/drawing/2010/main" val="0"/>
@@ -7484,7 +7084,7 @@
                           </pic:cNvPicPr>
                         </pic:nvPicPr>
                         <pic:blipFill>
-                          <a:blip r:embed="rId28">
+                          <a:blip r:embed="rId14">
                             <a:extLst>
                               <a:ext uri="{28A0092B-C50C-407E-A947-70E740481C1C}">
                                 <a14:useLocalDpi xmlns:a14="http://schemas.microsoft.com/office/drawing/2010/main" val="0"/>
@@ -8355,7 +7955,7 @@
                           </pic:cNvPicPr>
                         </pic:nvPicPr>
                         <pic:blipFill>
-                          <a:blip r:embed="rId28">
+                          <a:blip r:embed="rId14">
                             <a:extLst>
                               <a:ext uri="{28A0092B-C50C-407E-A947-70E740481C1C}">
                                 <a14:useLocalDpi xmlns:a14="http://schemas.microsoft.com/office/drawing/2010/main" val="0"/>
@@ -8874,7 +8474,7 @@
                           </pic:cNvPicPr>
                         </pic:nvPicPr>
                         <pic:blipFill>
-                          <a:blip r:embed="rId35">
+                          <a:blip r:embed="rId21">
                             <a:extLst>
                               <a:ext uri="{28A0092B-C50C-407E-A947-70E740481C1C}">
                                 <a14:useLocalDpi xmlns:a14="http://schemas.microsoft.com/office/drawing/2010/main" val="0"/>
@@ -9377,7 +8977,7 @@
                           </pic:cNvPicPr>
                         </pic:nvPicPr>
                         <pic:blipFill>
-                          <a:blip r:embed="rId36">
+                          <a:blip r:embed="rId22">
                             <a:extLst>
                               <a:ext uri="{28A0092B-C50C-407E-A947-70E740481C1C}">
                                 <a14:useLocalDpi xmlns:a14="http://schemas.microsoft.com/office/drawing/2010/main" val="0"/>
@@ -9921,7 +9521,7 @@
                           </pic:cNvPicPr>
                         </pic:nvPicPr>
                         <pic:blipFill>
-                          <a:blip r:embed="rId35">
+                          <a:blip r:embed="rId21">
                             <a:extLst>
                               <a:ext uri="{28A0092B-C50C-407E-A947-70E740481C1C}">
                                 <a14:useLocalDpi xmlns:a14="http://schemas.microsoft.com/office/drawing/2010/main" val="0"/>
@@ -10106,7 +9706,7 @@
                           </pic:cNvPicPr>
                         </pic:nvPicPr>
                         <pic:blipFill>
-                          <a:blip r:embed="rId36">
+                          <a:blip r:embed="rId22">
                             <a:extLst>
                               <a:ext uri="{28A0092B-C50C-407E-A947-70E740481C1C}">
                                 <a14:useLocalDpi xmlns:a14="http://schemas.microsoft.com/office/drawing/2010/main" val="0"/>
@@ -11330,7 +10930,7 @@
                           </pic:cNvPicPr>
                         </pic:nvPicPr>
                         <pic:blipFill>
-                          <a:blip r:embed="rId32">
+                          <a:blip r:embed="rId18">
                             <a:extLst>
                               <a:ext uri="{28A0092B-C50C-407E-A947-70E740481C1C}">
                                 <a14:useLocalDpi xmlns:a14="http://schemas.microsoft.com/office/drawing/2010/main" val="0"/>
@@ -12094,7 +11694,7 @@
                           </pic:cNvPicPr>
                         </pic:nvPicPr>
                         <pic:blipFill>
-                          <a:blip r:embed="rId31">
+                          <a:blip r:embed="rId17">
                             <a:extLst>
                               <a:ext uri="{28A0092B-C50C-407E-A947-70E740481C1C}">
                                 <a14:useLocalDpi xmlns:a14="http://schemas.microsoft.com/office/drawing/2010/main" val="0"/>
@@ -14225,202 +13825,6 @@
 </w:styles>
 </file>
 
-<file path=word/ink/ink1.xml><?xml version="1.0" encoding="utf-8"?>
-<inkml:ink xmlns:inkml="http://www.w3.org/2003/InkML">
-  <inkml:definitions>
-    <inkml:context xml:id="ctx0">
-      <inkml:inkSource xml:id="inkSrc0">
-        <inkml:traceFormat>
-          <inkml:channel name="X" type="integer" min="-2.14748E9" max="2.14748E9" units="cm"/>
-          <inkml:channel name="Y" type="integer" min="-2.14748E9" max="2.14748E9" units="cm"/>
-          <inkml:channel name="F" type="integer" max="32767" units="dev"/>
-        </inkml:traceFormat>
-        <inkml:channelProperties>
-          <inkml:channelProperty channel="X" name="resolution" value="1000" units="1/cm"/>
-          <inkml:channelProperty channel="Y" name="resolution" value="1000" units="1/cm"/>
-          <inkml:channelProperty channel="F" name="resolution" value="0" units="1/dev"/>
-        </inkml:channelProperties>
-      </inkml:inkSource>
-      <inkml:timestamp xml:id="ts0" timeString="2018-11-13T08:58:13.048"/>
-    </inkml:context>
-    <inkml:brush xml:id="br0">
-      <inkml:brushProperty name="width" value="0.05" units="cm"/>
-      <inkml:brushProperty name="height" value="0.05" units="cm"/>
-    </inkml:brush>
-  </inkml:definitions>
-  <inkml:trace contextRef="#ctx0" brushRef="#br0">163 688 5760,'-3'1'178,"0"0"0,0 0 0,0 0 0,0 0 0,1 1 1,-1-1-1,0 1 0,1 0 0,-1 0 0,1 0 0,-1 0 0,1 0 0,0 0 1,0 1-1,0-1 0,0 1 0,0-1 0,1 1 0,-1 0 0,1-1 1,0 1-1,-1 0 0,1 0 0,1 0 0,-1 0 0,0 0 0,1 0 0,-1 0 1,1 1-1,0-1-178,0-1 40,-1-1 1,0 1-1,1 0 1,-1 0 0,1 0-1,0 0 1,0 0-1,0 0 1,0-1-1,0 1 1,0 0 0,0 0-1,0 0 1,1 0-1,-1 0 1,1 0 0,0-1-1,-1 1 1,1 0-1,0-1 1,0 1-1,0 0 1,1 0-41,-1-2 43,0 0-1,0-1 1,0 1 0,0 0-1,0 0 1,0-1 0,0 1-1,0-1 1,0 1 0,0-1-1,0 1 1,0-1 0,0 0-1,0 1 1,-1-1 0,1 0-1,0 0 1,0 1 0,-1-1-1,1 0 1,0 0 0,-1 0-1,1 0 1,-1 0 0,1-1-43,3-4 66,0-1 1,0 0-1,-1 0 0,0 0 1,0 0-1,-1-1 1,0 1-1,0-1 1,0 0-1,-1 1 1,-1-1-1,1 0 1,-1-3-67,0 10 0,0 0 0,0 0 0,0 0 0,-1 0 1,1 0-1,0-1 0,0 1 0,-1 0 1,1 0-1,-1 0 0,1 0 0,-1 0 1,1 0-1,-1 0 0,1 1 0,-1-1 0,0 0 1,0 0-1,1 0 0,-1 1 0,0-1 1,0 0-1,0 1 0,0-1 0,0 1 0,0-1 1,0 1-1,0-1 0,0 1 0,0 0 1,0-1-1,0 1 0,0 0 0,0 0 0,0 0 1,-1 0-1,1 0 0,0 0 0,0 0 1,0 0-1,0 0 0,-1 1 0,-41 21-287,34-15 188,1 0 0,0 0 0,0 0 0,1 1 0,0 1 0,0-1 0,1 1-1,0 0 1,1 0 0,0 1 0,1 0 0,-2 3 99,6-12-34,-1 0-1,1 0 1,-1-1-1,1 1 1,0 0-1,-1 0 1,1 0 0,0 0-1,0 0 1,0 0-1,0 0 1,0 0 0,0 0-1,0 0 1,0 0-1,0 0 1,0 0 0,0 0-1,1 0 1,-1 0-1,0 0 1,1 0-1,-1 0 1,1 0 0,-1-1-1,1 1 1,-1 0-1,1 0 1,0 0 0,-1-1-1,1 1 1,0 0-1,0-1 1,0 1-1,-1-1 1,1 1 0,0-1-1,0 1 1,0-1-1,0 1 1,0-1 0,0 0-1,0 0 1,0 1-1,0-1 1,0 0-1,0 0 1,0 0 0,0 0-1,0 0 1,0 0-1,0-1 1,0 1 34,6-3-71,0-1 0,-1 0-1,1-1 1,-1 1 0,0-1 0,0 0-1,0-1 1,-1 0 0,0 1 0,1-3 71,12-12-3,190-191 1806,-165 158-1051,-3-2 0,-1-2 0,-4-1 0,5-14-752,-34 62 57,-4 6-24,1 0 0,-1-1 1,0 1-1,0 0 0,0-1 0,0 0 1,-1 1-1,0-1 0,0 0 1,0 0-1,0 1 0,-1-1 0,0 0 1,0 0-34,0 4 4,-1 1 1,0-1-1,1 0 1,-1 1 0,0-1-1,1 1 1,-1 0-1,0-1 1,0 1 0,1-1-1,-1 1 1,0 0 0,0 0-1,0-1 1,0 1-1,1 0 1,-1 0 0,0 0-1,0 0 1,0 0 0,0 0-1,0 0 1,1 0-1,-1 1 1,0-1 0,0 0-1,0 0 1,1 1-1,-1-1 1,0 0 0,0 1-1,0-1 1,1 1 0,-1-1-1,0 1 1,1-1-1,-1 1 1,1 0 0,-1-1-1,1 1 1,-1 0 0,1-1-1,-1 1 1,1 0-1,-1 0 1,1-1 0,0 1-1,-1 0 1,1 0-1,0 0-3,-2 1 2,-32 36 68,1 2-1,2 1 0,2 2 1,1 1-1,2 1-70,-1 8 156,3 1 0,2 0 0,2 2 0,-3 20-156,21-69-3,-2 5-4,1 0 0,0 0-1,0 0 1,1 0-1,0 1 1,1-1 0,1 1-1,0-1 1,1 1 7,-1-12-38,0 1 0,0-1 1,0 1-1,1-1 0,-1 0 1,0 1-1,1-1 0,-1 0 1,1 1-1,0-1 0,-1 0 0,1 0 1,0 0-1,0 1 0,0-1 1,-1 0-1,1 0 0,0 0 0,1 0 1,-1-1-1,0 1 0,0 0 1,0 0-1,0-1 0,1 1 1,-1 0-1,0-1 0,1 1 0,-1-1 1,0 0-1,1 0 0,-1 1 1,0-1-1,1 0 0,-1 0 1,1 0-1,-1 0 0,0 0 0,1-1 1,-1 1-1,1 0 0,-1-1 1,0 1-1,0-1 0,1 1 38,61-32-2205,-57 28 1776,41-29-5784,-29 15 2784</inkml:trace>
-  <inkml:trace contextRef="#ctx0" brushRef="#br0" timeOffset="256.326">867 7 8064,'-10'-6'2976,"6"9"-2304,-11 9 0,6-1-64,-5 4-480,-3 13-64,0 11-416,0 6-160,3 2-1376,2 1-512,4 1-480,6-2-64</inkml:trace>
-  <inkml:trace contextRef="#ctx0" brushRef="#br0" timeOffset="764.603">734 800 6400,'-7'7'4175,"22"-18"-2830,7-11-1087,-1-2 0,-1 0 0,-1-1 0,-1-1 0,3-7-258,-11 8 144,-10 25-144,0-1-1,0 1 0,-1 0 0,1 0 1,0 0-1,0 0 0,-1-1 0,1 1 1,0 0-1,-1 0 0,1 0 1,0 0-1,-1 0 0,1 0 0,0 0 1,-1 0-1,1 0 0,0 0 0,-1 0 1,1 0-1,0 0 0,-1 0 0,1 0 1,0 0-1,-1 0 0,1 0 1,0 0-1,0 0 0,-1 1 0,1-1 1,0 0-1,-1 0 0,1 0 0,0 1 1,0-1-1,-1 0 0,1 0 1,0 0-1,0 1 0,0-1 0,-1 0 1,1 1-1,0-1 0,0 0 0,0 0 1,0 1-1,0-1 0,0 0 1,0 1-1,0-1 0,-1 1 1,1-1 0,-5 7 23,-1 0 0,1 1 1,0-1-1,1 1 0,0 0 1,0 1-1,1-1 0,0 1 0,1-1 1,-1 1-1,0 7-23,3-15 0,0 0 0,-1 1 1,1-1-1,-1 0 0,1 0 1,0 0-1,0 1 0,0-1 0,0 0 1,0 0-1,0 1 0,0-1 1,0 0-1,0 0 0,1 1 0,-1-1 1,0 0-1,1 0 0,-1 0 1,1 0-1,0 1 0,-1-1 1,1 0-1,0 0 0,-1 0 0,1 0 1,0-1-1,0 1 0,0 0 1,0 0-1,0 0 0,0-1 0,0 1 1,0 0-1,0-1 0,0 1 1,1-1-1,-1 1 0,0-1 0,0 0 1,0 0-1,1 1 0,-1-1 1,0 0-1,0 0 0,1 0 0,-1 0 1,0 0-1,0-1 0,1 1 1,-1 0-1,0 0 0,0-1 0,0 1 1,0-1-1,1 0 0,58-43-565,-44 30 378,90-80 240,-77 77 1414,-29 17-1429,1 0 1,-1 1-1,1-1 0,-1 1 1,1 0-1,-1-1 1,0 1-1,1-1 0,-1 1 1,0-1-1,1 1 0,-1 0 1,0-1-1,0 1 1,1 0-1,-1-1 0,0 1 1,0 0-1,0 0 0,0-1 1,0 1-1,0 0 1,0-1-1,0 1 0,0 0 1,-1-1-1,1 1 1,0 0-1,0-1 0,0 1 1,-1 0-1,1-1 0,0 1 1,-1-1-1,1 1 1,-1 0-1,1-1 0,-1 1 1,1-1-1,-1 1 0,1-1 1,-1 0-39,0 3 57,-22 45-136,16-36-379,0 1-1,1 1 0,0-1 0,1 1 0,1 0 0,0 0 1,-1 12 458,5-25-30,0 0 0,0 1 0,0-1 1,-1 1-1,1-1 0,1 0 0,-1 1 1,0-1-1,0 1 0,0-1 0,1 0 1,-1 1-1,1-1 0,-1 0 0,1 0 1,-1 1-1,1-1 0,0 0 1,0 0-1,0 0 0,-1 0 0,1 0 1,0 0-1,0 0 0,1 0 0,-1 0 1,0 0-1,0 0 0,0-1 0,0 1 1,1-1-1,-1 1 0,0-1 0,1 1 1,-1-1-1,0 1 0,1-1 0,-1 0 1,0 0-1,1 0 0,-1 0 0,1 0 1,-1 0-1,0 0 0,2-1 30,62-18 1973,-63 18-1910,11-4 815,1-2 1,-1 0-1,0-1 1,-1 0-1,0-1 0,6-5-878,-18 14 19,1 0 0,-1 0 0,1-1 0,-1 1-1,1 0 1,-1-1 0,1 1 0,-1 0 0,1-1-1,-1 1 1,0 0 0,1-1 0,-1 1-1,1-1 1,-1 1 0,0-1 0,0 1 0,1 0-1,-1-1 1,0 0 0,0 1 0,0-1 0,1 1-1,-1-1 1,0 1 0,0-1 0,0 1-1,0-1 1,0 1 0,0-1 0,0 1 0,0-1-1,0 0 1,0 1 0,-1-1 0,1 1 0,0-1-1,0 1 1,0-1 0,-1 1 0,1-1-1,0 1 1,0-1 0,-1 1 0,1 0 0,-1-1-1,1 1 1,0-1 0,-1 1 0,1 0 0,-1-1-1,1 1 1,-1 0 0,1 0 0,-1-1-1,1 1 1,-1 0 0,1 0 0,-1 0 0,1-1-1,-1 1 1,1 0 0,-1 0 0,1 0 0,-1 0-1,0 0 1,1 0-19,-43 18-4272,10-2-346</inkml:trace>
-</inkml:ink>
-</file>
-
-<file path=word/ink/ink2.xml><?xml version="1.0" encoding="utf-8"?>
-<inkml:ink xmlns:inkml="http://www.w3.org/2003/InkML">
-  <inkml:definitions>
-    <inkml:context xml:id="ctx0">
-      <inkml:inkSource xml:id="inkSrc0">
-        <inkml:traceFormat>
-          <inkml:channel name="X" type="integer" min="-2.14748E9" max="2.14748E9" units="cm"/>
-          <inkml:channel name="Y" type="integer" min="-2.14748E9" max="2.14748E9" units="cm"/>
-          <inkml:channel name="F" type="integer" max="32767" units="dev"/>
-        </inkml:traceFormat>
-        <inkml:channelProperties>
-          <inkml:channelProperty channel="X" name="resolution" value="1000" units="1/cm"/>
-          <inkml:channelProperty channel="Y" name="resolution" value="1000" units="1/cm"/>
-          <inkml:channelProperty channel="F" name="resolution" value="0" units="1/dev"/>
-        </inkml:channelProperties>
-      </inkml:inkSource>
-      <inkml:timestamp xml:id="ts0" timeString="2018-11-13T08:58:10.274"/>
-    </inkml:context>
-    <inkml:brush xml:id="br0">
-      <inkml:brushProperty name="width" value="0.05" units="cm"/>
-      <inkml:brushProperty name="height" value="0.05" units="cm"/>
-    </inkml:brush>
-  </inkml:definitions>
-  <inkml:trace contextRef="#ctx0" brushRef="#br0">1 275 6400,'4'-1'3071,"4"-11"-2818,-8 12-63,43-78 1469,26-22 96,-65 83-1046,-13 30-669,2-1 0,0 2 1,0-1-1,1 1 0,1 0 0,0 0 1,1 0-1,1 1 0,0-1 0,1 1 1,0 5-41,5 33-5,-3-51 8,0-1 0,0 1 0,1 0 0,-1-1 0,1 1 0,0-1 1,-1 1-1,1-1 0,0 1 0,0-1 0,0 0 0,0 1 0,0-1 0,0 0 0,0 0 0,0 0 0,1 1 0,-1-1 0,0-1 0,1 1 1,-1 0-1,0 0 0,1 0 0,-1-1 0,1 1 0,0-1 0,-1 1 0,1-1 0,-1 0 0,1 1 0,1-1-3,4-2 10,-1 0 1,1 0-1,-1 0 0,1-1 0,-1 0 1,0 0-1,0 0 0,0-1 0,0 0 0,-1 0 1,1-1-1,1-2-10,20-17 412,-1-1 0,-2-2 0,0 0 0,12-20-412,-18 28 1253,-18 19-1244,1 0 0,-1 0 0,1 1 0,-1-1 0,1 0-1,-1 1 1,1-1 0,-1 0 0,1 1 0,-1-1 0,0 0 0,1 1-1,-1-1 1,0 1 0,1-1 0,-1 1 0,0-1 0,1 1-1,-1-1 1,0 1 0,0-1 0,0 1 0,1-1 0,-1 1-1,0-1 1,0 1 0,0 0 0,0-1 0,0 1 0,0-1 0,0 1-1,0-1 1,0 1 0,-1-1 0,1 1 0,0 0 0,0-1-1,0 1 1,-1-1 0,1 1 0,0-1 0,-1 1 0,1-1 0,0 0-1,-1 1 1,1-1 0,0 1-9,-10 51-3,-3 43-2777,19-30-3599,0-42 3163</inkml:trace>
-  <inkml:trace contextRef="#ctx0" brushRef="#br0" timeOffset="350.933">504 364 7808,'5'-36'5177,"13"-20"-3941,-15 48-748,47-120 2109,-49 126-2474,-2 5-59,1 50-510,1-52 429,-1 0 0,0 0 1,1 1-1,-1-1 0,1 0 0,-1 0 1,1 0-1,0 0 0,-1 0 1,1 0-1,0 0 0,0 0 0,0 0 1,0 0-1,0 0 0,0 0 0,0-1 1,0 1-1,0 0 0,0-1 0,0 1 1,0-1-1,1 1 0,-1-1 0,0 0 1,0 1-1,1-1 0,-1 0 1,0 0-1,0 0 0,1 0 0,-1 0 1,0 0-1,0 0 0,1 0 0,-1 0 1,0-1-1,0 1 0,1-1 17,0 0-7,0 0 0,-1 0-1,1 1 1,0-1 0,0 0 0,0 1-1,-1-1 1,1 1 0,0 0 0,0 0-1,0-1 1,0 1 0,0 1 0,0-1-1,0 0 1,0 0 0,0 1 0,-1-1-1,1 1 1,0-1 0,0 1 0,0 0-1,-1 0 1,1 0 0,0 0 0,-1 0-1,1 0 1,-1 0 0,1 0 0,-1 1-1,0-1 1,1 1 0,-1-1 0,0 1-1,0-1 1,0 1 0,0 0 0,0-1-1,0 2 9,5 29-2439,-6-15-1284</inkml:trace>
-  <inkml:trace contextRef="#ctx0" brushRef="#br0" timeOffset="794.071">1007 1 8704,'-2'0'6103,"-10"28"-6254,-21 88-1555,27-39-2194,5-76 3775,1 0 0,0 0-1,-1 0 1,1 0 0,0 0-1,0-1 1,0 1 0,0 0-1,-1 0 1,1 0 0,1 0-1,-1 0 1,0 0 0,0 0-1,0 0 1,0 0 0,1 0-1,-1 0 1,0 0 0,1 0-1,-1 0 1,1-1 0,-1 1-1,1 0 1,-1 0 0,1 0-1,0-1 1,-1 1 0,1 0 0,0-1-1,-1 1 1,1-1 0,0 1-1,0-1 1,0 1 0,0-1-1,-1 1 1,1-1 0,0 0-1,0 1 1,0-1 0,0 0-1,0 0 1,0 0 0,0 0-1,0 0 1,0 0 0,0 0-1,0 0 1,0 0 0,0 0-1,0-1 1,0 1 0,0 0 125,31-21 2413,-24 15-1664,1 1 0,-1-1 0,1 2 0,0-1 0,0 1 0,1 0 0,-1 1 0,1 0 0,0 1 0,7-2-749,34 2 1298,-41 3-755,1-1 1,0-1-1,0 0 0,-1 0 1,1-1-1,-1 0 0,1-1 1,-1 0-1,0-1 0,0 0 1,8-4-544,-8 2 187,0 0 0,-1-1 0,1 0 0,-1 0 0,-1-1 1,1 0-1,-1-1 0,-1 0 0,0 0 0,0 0 0,2-6-187,-9 16-72,-1-1 0,1 0 0,0 0 0,-1 0 0,1 0-1,0 0 1,0 0 0,-1 0 0,1 0 0,0 0 0,-1 0-1,1 0 1,0 0 0,0 0 0,-1 0 0,1 0 0,0 0-1,-1 0 1,1 0 0,0 0 0,0-1 0,-1 1 0,1 0-1,0 0 1,0 0 0,-1 0 0,1-1 0,0 1 0,0 0-1,0 0 1,-1-1 0,1 1 0,0 0 0,0 0 0,0-1-1,0 1 1,0 0 0,-1 0 0,1-1 0,0 1 0,0 0-1,0-1 1,0 1 0,0 0 0,0 0 0,0-1 0,0 1-1,0 0 1,0-1 0,0 1 0,0 0 0,0 0 0,0-1-1,1 1 1,-1 0 0,0-1 0,0 1 0,0 0 0,0 0 0,0-1-1,1 1 1,-1 0 0,0 0 0,0-1 72,-8 5-4901</inkml:trace>
-</inkml:ink>
-</file>
-
-<file path=word/ink/ink3.xml><?xml version="1.0" encoding="utf-8"?>
-<inkml:ink xmlns:inkml="http://www.w3.org/2003/InkML">
-  <inkml:definitions>
-    <inkml:context xml:id="ctx0">
-      <inkml:inkSource xml:id="inkSrc0">
-        <inkml:traceFormat>
-          <inkml:channel name="X" type="integer" min="-2.14748E9" max="2.14748E9" units="cm"/>
-          <inkml:channel name="Y" type="integer" min="-2.14748E9" max="2.14748E9" units="cm"/>
-          <inkml:channel name="F" type="integer" max="32767" units="dev"/>
-        </inkml:traceFormat>
-        <inkml:channelProperties>
-          <inkml:channelProperty channel="X" name="resolution" value="1000" units="1/cm"/>
-          <inkml:channelProperty channel="Y" name="resolution" value="1000" units="1/cm"/>
-          <inkml:channelProperty channel="F" name="resolution" value="0" units="1/dev"/>
-        </inkml:channelProperties>
-      </inkml:inkSource>
-      <inkml:timestamp xml:id="ts0" timeString="2018-11-13T08:58:09.314"/>
-    </inkml:context>
-    <inkml:brush xml:id="br0">
-      <inkml:brushProperty name="width" value="0.05" units="cm"/>
-      <inkml:brushProperty name="height" value="0.05" units="cm"/>
-    </inkml:brush>
-  </inkml:definitions>
-  <inkml:trace contextRef="#ctx0" brushRef="#br0">79 5 3584,'0'0'60,"0"1"0,0-1 0,0 0 0,-1 0 0,1 0 0,0 0 0,0 0 0,0 0 0,0 1 0,0-1-1,-1 0 1,1 0 0,0 0 0,0 0 0,0 0 0,-1 0 0,1 0 0,0 0 0,0 0 0,0 0 0,-1 0 0,1 0 0,0 0 0,0 0 0,0 0 0,-1 0 0,1 0 0,0 0 0,0 0 0,0 0 0,-1 0 0,1 0 0,0 0 0,0 0 0,0 0 0,0 0 0,-1-1 0,1 1-1,0 0 1,0 0 0,0 0 0,0 0 0,0 0 0,-1-1 0,1 1 0,0 0 0,0 0 0,0 0 0,0 0 0,0-1 0,0 1 0,0 0 0,0 0 0,0 0 0,0-1 0,0 1-60,-12 21 1756,-22 85 527,12 45-246,20-131-1913,2 0-1,0 0 1,1 0-1,2-1 0,-1 1 1,2 0-1,2 1-123,-5-14 12,1 0-1,0-1 0,1 0 1,0 1-1,0-1 1,0 0-1,1 0 0,-1-1 1,1 1-1,1-1 0,-1 0 1,1 0-1,0 0 1,0-1-1,5 4-11,-8-7 1,0 0 0,0 0 0,1 0 0,-1-1 0,0 1 0,1-1 1,-1 1-1,0-1 0,1 0 0,-1 0 0,1 0 0,-1 0 0,0 0 0,1 0 0,-1-1 0,1 1 0,-1-1 1,0 1-1,0-1 0,1 0 0,-1 0 0,0 0 0,0-1 0,0 1 0,0 0 0,2-2-1,43-46-1,-20 7 1,-2-1 0,-2-2 0,-2 0 0,-2-1 0,-3 0 0,-1-2 0,0-7 0,0-41-219,-17 83-342,-6 29-2201,2 11 256,0 0-342</inkml:trace>
-  <inkml:trace contextRef="#ctx0" brushRef="#br0" timeOffset="330.746">467 435 6144,'-7'-24'2058,"6"15"-1162,2 5-732,-1 0 7,1 0 1,-1 0-1,1 0 0,0 0 0,0 0 0,1 0 0,-1 0 0,1 0 0,0 1 0,0-1 1,0 0-1,0 1 0,1 0 0,-1 0 0,2-2-171,-6 29 2229,-4 66-533,6-88-1690,1-1 0,-1 1 0,1 0 0,0-1 0,-1 1 0,1 0 0,0-1 0,0 1 0,0-1 0,0 1 0,0-1 0,1 0 0,-1 1 0,0-1-1,1 0 1,-1 0 0,1 0 0,-1 0 0,1 0 0,-1 0 0,1 0 0,0-1 0,0 1 0,-1 0 0,1-1 0,0 0 0,0 1 0,-1-1 0,1 0 0,0 0 0,0 0 0,0 0 0,0 0 0,-1 0 0,1-1-1,0 1 1,0-1 0,-1 1 0,1-1 0,0 0 0,-1 1 0,1-1 0,1-1-6,103-33 891,-103 35-950,0 0 1,0 1-1,0-1 1,0 1-1,0 0 1,0 0-1,0 0 1,0 0-1,-1 0 1,1 1 0,0-1-1,-1 1 1,1-1-1,-1 1 1,1 0-1,-1 0 1,0 1-1,0-1 1,0 0-1,0 1 1,0-1-1,-1 1 1,1-1-1,-1 1 1,1 0-1,-1 0 1,0 0-1,0-1 1,0 4 58,11 20-4101</inkml:trace>
-</inkml:ink>
-</file>
-
-<file path=word/ink/ink4.xml><?xml version="1.0" encoding="utf-8"?>
-<inkml:ink xmlns:inkml="http://www.w3.org/2003/InkML">
-  <inkml:definitions>
-    <inkml:context xml:id="ctx0">
-      <inkml:inkSource xml:id="inkSrc0">
-        <inkml:traceFormat>
-          <inkml:channel name="X" type="integer" min="-2.14748E9" max="2.14748E9" units="cm"/>
-          <inkml:channel name="Y" type="integer" min="-2.14748E9" max="2.14748E9" units="cm"/>
-          <inkml:channel name="F" type="integer" max="32767" units="dev"/>
-        </inkml:traceFormat>
-        <inkml:channelProperties>
-          <inkml:channelProperty channel="X" name="resolution" value="1000" units="1/cm"/>
-          <inkml:channelProperty channel="Y" name="resolution" value="1000" units="1/cm"/>
-          <inkml:channelProperty channel="F" name="resolution" value="0" units="1/dev"/>
-        </inkml:channelProperties>
-      </inkml:inkSource>
-      <inkml:timestamp xml:id="ts0" timeString="2018-11-13T08:58:12.181"/>
-    </inkml:context>
-    <inkml:brush xml:id="br0">
-      <inkml:brushProperty name="width" value="0.05" units="cm"/>
-      <inkml:brushProperty name="height" value="0.05" units="cm"/>
-    </inkml:brush>
-  </inkml:definitions>
-  <inkml:trace contextRef="#ctx0" brushRef="#br0">199 206 7040,'11'-44'5893,"-5"27"-5226,1-2-254,-4 14-268,0 0-1,-1 0 0,0 0 0,0 0 0,-1-1 0,0 1 0,0-1 0,0 1 0,0-1 0,-1 1 1,0-1-1,0 1 0,0-1 0,-1 1 0,0-1 0,0 1 0,0-1 0,-1 1 0,1-1-144,-1 5 57,1-1 0,0 1 0,-1-1 0,1 1 0,-1 0 0,0 0 0,1 0-1,-1 0 1,0 0 0,1 0 0,-1 0 0,0 0 0,0 1 0,0-1-1,0 1 1,0 0 0,0-1 0,0 1 0,0 0 0,0 0 0,0 0-1,0 0 1,0 0 0,0 1 0,0-1 0,1 1 0,-3 0-57,-49 21 22,45-18-23,0 2 0,0-1 1,0 1-1,1 0 0,-1 1 1,2 0-1,-1 0 0,-1 3 1,1-1-46,0 0-1,1 1 1,0 0 0,0 0-1,1 1 1,1-1-1,0 1 1,0 0-1,1 0 1,1 0-1,0 1 1,0-1-1,1 1 1,0 3 46,1-13-71,1 0 1,-1 1-1,0-1 1,1 0-1,-1 0 1,1 0 0,0 0-1,0 0 1,0 0-1,0 0 1,0 0-1,0 0 1,0 0-1,1 0 1,-1-1-1,1 1 1,-1-1-1,1 1 1,0-1 0,-1 1-1,1-1 1,0 0-1,0 0 1,0 0-1,0 0 1,0 0-1,0 0 1,0-1-1,0 1 1,1-1-1,-1 1 1,0-1 0,1 0 70,5 0-106,0 0 0,1 0 0,-1-1 0,0 0 0,0-1 0,0 0 0,0 0 0,0 0 0,-1-1 0,1 0 0,-1-1 0,1 0 0,-1 0 0,0 0 0,-1-1 0,1 0 0,5-6 106,21-12 1156,-32 22-1094,-1 0-1,1 1 0,-1-1 1,1 1-1,-1-1 0,1 1 1,-1-1-1,1 1 1,0-1-1,-1 1 0,1 0 1,0-1-1,0 1 1,-1 0-1,1-1 0,0 1 1,-1 0-1,1 0 0,0 0 1,0 0-1,-1 0 1,1 0-1,0 0 0,0 0 1,0 0-1,-1 0 0,1 0 1,0 1-1,-1-1 1,1 0-1,0 0 0,0 1 1,-1-1-1,1 0 0,0 1 1,-1-1-1,1 1 1,-1-1-1,1 1 0,-1-1 1,1 1-1,-1-1 0,1 1 1,-1 0-1,1-1 1,-1 1-1,1 0 0,-1-1 1,0 1-1,0 0 1,1 0-1,-1-1 0,0 1 1,0 0-1,0 0 0,0-1 1,0 2-62,1 0 25,-1 0-26,0 0-1,0 0 0,0 0 1,1 0-1,-1 1 0,1-1 1,-1 0-1,1 0 1,0 0-1,0 0 0,0 0 1,0-1-1,0 1 0,0 0 1,1 0-1,-1-1 0,1 1 1,-1 0-1,1-1 0,-1 0 1,1 1-1,0-1 0,0 0 1,0 0-1,-1 0 1,1 0-1,0 0 0,0 0 1,1-1-1,-1 1 0,0-1 1,0 1-1,0-1 0,0 0 1,2 0 1,4-3 32,-1-1 0,0 0 0,0 0 0,0-1 0,0 0 0,-1 0 0,1-1 0,-1 1 0,3-6-32,2 0 42,54-68 140,-62 75-205,-1 1 0,0-1-1,0 0 1,-1 1 0,1-1 0,-1 0 0,0 0-1,0 0 1,0 0 0,-1-1 0,1 1 0,-1 0-1,0 0 1,0 0 0,0 0 0,-1 0 0,1-1-1,-1 1 1,0 0 0,0 0 0,-1 0 0,1 0-1,-1 0 24,0 1-47,0 1-1,-1-1 1,1 1-1,-1-1 1,1 1-1,-1 0 1,0 0-1,1 0 1,-1 0-1,0 1 1,0-1-1,-1 1 0,1 0 1,0 0-1,0 0 1,-1 0-1,1 0 1,0 1-1,-1-1 1,1 1-1,0 0 1,-1 0-1,1 0 1,-1 1-1,1-1 1,0 1-1,-1 0 0,1 0 1,0 0-1,0 0 1,-1 0-1,1 1 1,0 0-1,1-1 1,-1 1-1,0 0 1,0 0-1,1 1 1,-1-1-1,1 1 0,0-1 1,0 1-1,0 0 1,0-1-1,0 1 1,-1 2 47,-4 5-41,1 0 0,-1 1 0,2 0 0,-1 0 0,2 0 0,-1 1 0,2 0 0,-1-1 0,2 1 0,0 0 0,0 1 0,1-1 0,0 0 0,1 0 0,1 1 0,0 2 41,-1-13-5,0 0 0,0-1 1,0 1-1,0 0 0,0-1 0,1 1 1,-1-1-1,0 1 0,1-1 0,-1 1 1,1-1-1,0 1 0,0-1 0,-1 1 1,1-1-1,0 0 0,0 1 0,0-1 0,0 0 1,1 0-1,-1 0 0,0 0 0,0 0 1,1 0-1,-1 0 0,0 0 0,1-1 1,-1 1-1,1 0 0,-1-1 0,1 1 1,0-1-1,-1 0 0,1 1 0,-1-1 1,1 0-1,0 0 5,8-3 5,1 0-1,-1-1 1,0-1 0,-1 1 0,1-2 0,-1 1-1,0-1 1,8-7-5,-9 7-11,154-120 1621,-58 50-63,-104 75-1566,1 1 1,0 0-1,-1 0 1,1 0-1,-1 0 1,1 0-1,0 0 1,-1 0-1,1 0 1,0 0-1,-1 0 1,1 0-1,-1 0 1,1 1-1,0-1 1,-1 0-1,1 0 1,-1 0-1,1 1 0,-1-1 1,1 0-1,-1 1 1,1-1-1,-1 1 1,1-1-1,-1 0 1,0 1-1,1-1 1,-1 1-1,0-1 1,1 1-1,-1 0 1,0-1-1,1 1 1,-1-1-1,0 1 1,0-1-1,0 1 1,0 0-1,1-1 1,-1 1-1,0-1 1,0 1-1,0 0 1,0-1-1,-1 1 1,1-1-1,0 1 1,0 0-1,0-1 1,0 1-1,-1-1 0,1 1 1,0-1-1,0 1 1,-1 0-1,1-1 1,0 1-1,-1-1 1,1 0-1,-1 1 1,1 0 18,-2 7-116,1-1 86,0-1-1,1 1 1,0 0 0,0 0 0,0 0-1,1 0 1,0 0 0,0-1 0,0 1 0,1 0-1,0-1 1,1 1 0,-1-1 0,1 0-1,4 6 31,-5-11 69,0 0-1,0 0 0,0-1 0,1 1 0,-1 0 1,0-1-1,1 0 0,-1 1 0,0-1 0,1 0 1,-1 0-1,0 0 0,1 0 0,-1-1 0,0 1 1,0-1-1,1 1 0,-1-1 0,0 0 0,0 0 0,0 0 1,0 0-1,0 0 0,0-1 0,0 1 0,0 0 1,0-1-1,-1 1 0,1-1 0,0 0 0,-1 0 1,0 0-1,1 1 0,0-2-68,5-4 177,13-8 191,-14 11-190,1-1 0,-1 0-1,0 0 1,0 0-1,0-1 1,-1 0 0,0 0-1,0 0 1,-1-1-1,3-4-177,-6 10 0,-1 0-1,0 1 0,1-1 1,-1 0-1,0 0 0,1 1 1,-1-1-1,0 0 1,0 0-1,0 0 0,0 1 1,0-1-1,0 0 0,0 0 1,0 1-1,0-1 0,0 0 1,0 0-1,0 0 0,-1 1 1,1-1-1,0 0 0,0 0 1,-1 1-1,1-1 0,-1 0 1,1 1-1,-1-1 1,1 0-1,-1 1 0,1-1 1,-1 1-1,1-1 0,-1 1 1,0-1-1,1 1 0,-1-1 1,0 1-1,1 0 0,-1-1 1,0 1-1,0 0 0,1 0 1,-1 0-1,0-1 1,0 1-1,-34 9-4528,26 6 523,2 1-484</inkml:trace>
-</inkml:ink>
-</file>
-
-<file path=word/ink/ink5.xml><?xml version="1.0" encoding="utf-8"?>
-<inkml:ink xmlns:inkml="http://www.w3.org/2003/InkML">
-  <inkml:definitions>
-    <inkml:context xml:id="ctx0">
-      <inkml:inkSource xml:id="inkSrc0">
-        <inkml:traceFormat>
-          <inkml:channel name="X" type="integer" min="-2.14748E9" max="2.14748E9" units="cm"/>
-          <inkml:channel name="Y" type="integer" min="-2.14748E9" max="2.14748E9" units="cm"/>
-          <inkml:channel name="F" type="integer" max="32767" units="dev"/>
-        </inkml:traceFormat>
-        <inkml:channelProperties>
-          <inkml:channelProperty channel="X" name="resolution" value="1000" units="1/cm"/>
-          <inkml:channelProperty channel="Y" name="resolution" value="1000" units="1/cm"/>
-          <inkml:channelProperty channel="F" name="resolution" value="0" units="1/dev"/>
-        </inkml:channelProperties>
-      </inkml:inkSource>
-      <inkml:timestamp xml:id="ts0" timeString="2018-11-13T08:58:08.082"/>
-    </inkml:context>
-    <inkml:brush xml:id="br0">
-      <inkml:brushProperty name="width" value="0.05" units="cm"/>
-      <inkml:brushProperty name="height" value="0.05" units="cm"/>
-    </inkml:brush>
-  </inkml:definitions>
-  <inkml:trace contextRef="#ctx0" brushRef="#br0">1 58 2816,'42'13'3845,"14"-12"-2192,232-41 918,-144 23-1752,0 6-1,134 8-818,2 28 176,-272-24-171,0-1 0,-1 1 0,1 0 0,-1 1 0,0 0 0,1 0 0,-1 1 0,0 0 0,0 0 0,0 0 0,-1 1 0,1 0 0,-1 0 0,0 1 0,0 0 0,0 0 0,-1 0 0,0 1 0,0 0 0,0 0 0,-1 0 0,1 1-1,-2-1 1,1 1 0,-1 0 0,0 0 0,0 0 0,-1 0 0,1 4-5,2 186 59,-5-29-118,-8 37 219,-1 4-122,-2 21 106,9-6-54,2-16-175,5-4 90,1-13-10,2 154 128,-7-131 37,-2-178 257,-1 0 0,-2 0 1,-2 0-1,-4 11-417,8-38 59,0-1-1,0 0 1,-1 0 0,0 0-1,0 0 1,-1 0 0,0-1-1,-1 1 1,0-1 0,0 0-1,0-1 1,-1 1 0,-4 3-59,3-6 38,0-1 1,1 0-1,-1-1 1,0 0-1,0 0 1,-1 0-1,1-1 1,0 0-1,0 0 1,-1-1-1,1 0 1,-1 0-1,0-1-38,-3 1 49,-204-1-76,19 27 123,-142 47-426,323-70 133,12-2-81,1 0 0,-1 0 0,0-1 0,1 1 0,-1-1 0,0 0 0,1 0 0,-1 0 0,0 0 0,0 0 0,1-1 0,-1 1 0,0-1 0,1 0 0,-1 0 0,1 1 0,-1-2 278,-9-4-3653</inkml:trace>
-</inkml:ink>
-</file>
-
-<file path=word/ink/ink6.xml><?xml version="1.0" encoding="utf-8"?>
-<inkml:ink xmlns:inkml="http://www.w3.org/2003/InkML">
-  <inkml:definitions>
-    <inkml:context xml:id="ctx0">
-      <inkml:inkSource xml:id="inkSrc0">
-        <inkml:traceFormat>
-          <inkml:channel name="X" type="integer" min="-2.14748E9" max="2.14748E9" units="cm"/>
-          <inkml:channel name="Y" type="integer" min="-2.14748E9" max="2.14748E9" units="cm"/>
-          <inkml:channel name="F" type="integer" max="32767" units="dev"/>
-        </inkml:traceFormat>
-        <inkml:channelProperties>
-          <inkml:channelProperty channel="X" name="resolution" value="1000" units="1/cm"/>
-          <inkml:channelProperty channel="Y" name="resolution" value="1000" units="1/cm"/>
-          <inkml:channelProperty channel="F" name="resolution" value="0" units="1/dev"/>
-        </inkml:channelProperties>
-      </inkml:inkSource>
-      <inkml:timestamp xml:id="ts0" timeString="2018-11-13T08:58:15.210"/>
-    </inkml:context>
-    <inkml:brush xml:id="br0">
-      <inkml:brushProperty name="width" value="0.05" units="cm"/>
-      <inkml:brushProperty name="height" value="0.05" units="cm"/>
-    </inkml:brush>
-  </inkml:definitions>
-  <inkml:trace contextRef="#ctx0" brushRef="#br0">202 208 6656,'-14'15'2202,"9"-5"-1279,-11 32 325,9-28-1060,-1 4-512,-1 0 0,0-1 1,-1 0-1,-1 0 0,-1-1 0,-8 8 324,20-23-59,0 0 0,-1 0 0,1-1-1,-1 1 1,1-1 0,-1 1 0,1 0-1,-1-1 1,1 1 0,-1-1-1,0 1 1,1-1 0,-1 1 0,0-1-1,1 0 1,-1 1 0,0-1 0,1 0-1,-1 0 1,0 1 0,0-1-1,1 0 1,-1 0 0,0 0 0,0 0-1,0 0 1,1 0 0,-1 0 0,0 0-1,0 0 1,1 0 0,-1-1 0,0 1-1,0 0 1,1 0 0,-1-1-1,0 1 1,1-1 0,-1 1 0,0 0-1,1-1 1,-1 1 0,0-1 0,1 1-1,-1-1 1,1 0 0,-1 1 0,1-1 59,-13-42 790,13 42-725,-33-146 5199,33 146-5204,-1-4 179,0 1-1,1-1 1,-1 0 0,1 1 0,0-1-1,0 0 1,0 1 0,1-1 0,-1 0-1,1 1 1,1-1 0,-1 1 0,0 0 0,2-2-239,5-4 414,1 1 0,0-1 0,0 2 0,1-1 0,1 2 0,-1-1 0,1 1 0,0 1 1,2 0-415,1-3 134,42-23-590,1 6-4213,-30 16 125</inkml:trace>
-  <inkml:trace contextRef="#ctx0" brushRef="#br0" timeOffset="453.107">234 389 5632,'-10'13'1834,"11"-14"-1731,-1 1-1,0 0 0,0 0 0,0 0 0,1 0 1,-1 0-1,0 0 0,0 0 0,0 0 0,1 0 1,-1 1-1,0-1 0,0 0 0,0 0 0,1 0 0,-1 0 1,0 0-1,0 0 0,0 0 0,1 0 0,-1 0 1,0 1-1,0-1 0,0 0 0,0 0 0,1 0 0,-1 0 1,0 1-1,0-1 0,0 0 0,0 0 0,0 0 1,0 1-1,0-1 0,0 0 0,0 0 0,0 0 1,0 1-1,1-1 0,-1 0 0,0 0 0,0 0 0,0 1 1,-1-1-1,1 0 0,0 0 0,0 1 0,0-1 1,0 0-1,0 0 0,0 0 0,0 1 0,0-1 1,0 0-1,0 0 0,-1 0-102,79-74 2213,54-46-1935,-131 118-188,-2 4-31,-18 14-11,12-5-35,0-1 1,1 1 0,1 0-1,0 0 1,0 1 0,1 0-1,1-1 1,0 1 0,-2 12-14,4-21 9,1 0 0,-1 0 0,1 0 1,0-1-1,0 1 0,0 0 0,0 0 1,0 0-1,0 0 0,1 0 0,-1 0 1,1 0-1,0-1 0,0 1 0,0 0 1,0-1-1,1 1 0,-1 0 1,2 1-10,0-3 16,1 0 0,-1-1 1,0 0-1,0 1 1,1-1-1,-1 0 0,0-1 1,1 1-1,-1-1 1,0 1-1,0-1 1,0 0-1,0 0 0,1 0 1,-1-1-1,-1 1 1,1-1-1,0 1 0,0-1-16,-1 0 3,162-105 1789,-158 108-1648,-41 87-4144,32-82 3067,1 0 1,0 1-1,0-1 0,1 1 0,-1 0 0,1-1 0,1 1 1,-1 0-1,1-1 0,1 1 0,-1 3 933,4 9-2661</inkml:trace>
-  <inkml:trace contextRef="#ctx0" brushRef="#br0" timeOffset="1080.846">809 290 5248,'20'-36'2640,"-15"29"-2086,7-13 4540,-12 19-4625,-1 3-314,-5 10-182,-1-1-293,1 1 1,0-1-1,1 1 1,1 0-1,0 1 1,0-1 0,1 1-1,1-1 1,0 1-1,0 10 320,2-22-80,1 0-1,-1 0 1,1 0-1,-1 0 1,1 0-1,-1 1 0,1-1 1,0 0-1,-1 0 1,1-1-1,0 1 1,0 0-1,0 0 1,0 0-1,0 0 0,0-1 1,0 1-1,0-1 1,0 1-1,0 0 1,0-1-1,0 0 1,0 1-1,0-1 1,1 0-1,-1 1 0,0-1 1,0 0-1,0 0 1,1 0-1,-1 0 1,0 0-1,0 0 1,0-1-1,1 1 0,-1 0 1,0-1-1,0 1 1,0 0-1,0-1 1,0 0-1,0 1 1,0-1-1,0 1 0,1-2 81,10 0 255,-8 0-36,-1 1-1,0 1 1,1-1 0,-1 0 0,1 1 0,-1 0 0,0 0 0,1 0-1,-1 0 1,1 0 0,-1 1 0,0 0 0,1-1 0,-1 1 0,0 0-1,1 1 1,-1-1 0,0 1 0,0-1 0,0 1 0,0 0 0,-1 0-1,1 0 1,0 0 0,-1 1 0,1-1 0,0 2-219,11 25-896,-13-29 814,-1 0 0,1 0 1,-1 0-1,0 0 0,1 0 0,-1 0 0,1 0 0,-1 0 1,1 0-1,-1 0 0,1 0 0,-1 0 0,1 0 1,-1 0-1,1 0 0,-1-1 0,0 1 0,1 0 1,-1 0-1,1 0 0,-1-1 0,1 1 0,-1 0 0,0-1 1,1 1-1,-1 0 0,0-1 0,1 1 0,-1 0 1,0-1-1,0 1 0,1 0 0,-1-1 0,0 1 1,0-1-1,0 1 0,0-1 0,1 1 0,-1-1 1,0 1-1,0-1 0,0 1 0,0 0 0,0-1 0,0 1 1,0-1-1,0 1 0,0-1 0,-1 1 0,1-1 82,2-13 443,-1 0-1,0 0 1,-1 0-1,-1 0 0,0-1 1,-1 1-1,-1 1 0,0-1 1,-1 0-1,0 1 1,-1-1-1,-3-5-442,-7-24 521,-36-114 4390,51 157-4919,1 0-1,-1 0 1,0 0-1,1 1 0,-1-1 1,0 0-1,1 0 1,-1 0-1,1 0 1,-1 0-1,1 0 0,-1 0 1,0 0-1,1 0 1,-1 0-1,1 0 0,-1 0 1,0 0-1,1 0 1,-1 0-1,1 0 1,-1 0-1,0-1 0,1 1 1,-1 0-1,1 0 1,-1 0-1,0-1 0,1 1 1,-1 0-1,0 0 1,0-1-1,1 1 1,-1 0-1,0-1 0,1 1 1,-1 0-1,0-1 1,0 1-1,0 0 0,0-1 1,1 1-1,-1-1 1,0 1-1,0 0 1,0-1-1,0 1 0,0-1 1,0 1-1,0-1 1,0 1-1,0 0 0,0-1 1,0 1-1,0-1 1,0 1-1,0 0 1,-1-1-1,1 1 0,0-1 1,0 1-1,0 0 1,-1-1-1,1 1 9,45 27-8479,7 5 2983,-7 4 9770,-38-27-3572,0 1 0,0 1 0,-1-1 0,0 1 0,-1 1 1,0-1-1,0 1 0,-2-1 0,1 1 0,0 7-702,22 60-3544,-25-78 3402,-1 0-1,1 0 0,-1 0 1,1 0-1,-1-1 1,1 1-1,0 0 0,-1 0 1,1-1-1,0 1 0,0 0 1,0-1-1,-1 1 0,1-1 1,0 1-1,0-1 1,0 0-1,0 1 0,0-1 1,0 0-1,0 1 0,0-1 1,0 0-1,0 0 1,0 0-1,0 0 0,0 0 1,0 0-1,0 0 0,0 0 1,-1-1-1,1 1 0,0 0 1,0 0-1,0-1 1,0 1-1,0-1 0,0 1 1,0-1-1,0 1 0,-1-1 1,1 1-1,0-1 143,19-6-3312,-8 3 1579</inkml:trace>
-</inkml:ink>
-</file>
-
-<file path=word/ink/ink7.xml><?xml version="1.0" encoding="utf-8"?>
-<inkml:ink xmlns:inkml="http://www.w3.org/2003/InkML">
-  <inkml:definitions>
-    <inkml:context xml:id="ctx0">
-      <inkml:inkSource xml:id="inkSrc0">
-        <inkml:traceFormat>
-          <inkml:channel name="X" type="integer" min="-2.14748E9" max="2.14748E9" units="cm"/>
-          <inkml:channel name="Y" type="integer" min="-2.14748E9" max="2.14748E9" units="cm"/>
-          <inkml:channel name="F" type="integer" max="32767" units="dev"/>
-        </inkml:traceFormat>
-        <inkml:channelProperties>
-          <inkml:channelProperty channel="X" name="resolution" value="1000" units="1/cm"/>
-          <inkml:channelProperty channel="Y" name="resolution" value="1000" units="1/cm"/>
-          <inkml:channelProperty channel="F" name="resolution" value="0" units="1/dev"/>
-        </inkml:channelProperties>
-      </inkml:inkSource>
-      <inkml:timestamp xml:id="ts0" timeString="2018-11-13T08:58:14.691"/>
-    </inkml:context>
-    <inkml:brush xml:id="br0">
-      <inkml:brushProperty name="width" value="0.05" units="cm"/>
-      <inkml:brushProperty name="height" value="0.05" units="cm"/>
-    </inkml:brush>
-  </inkml:definitions>
-  <inkml:trace contextRef="#ctx0" brushRef="#br0">347 0 4992,'-19'38'1669,"13"-14"-949,-6 47-21,5-35 95,-21 62 588,-32 59-294,-68 71-368,112-200-699,7-11-77,-1 0 1,0-1-1,-2 0 1,0-1 0,-5 6 55,45-77-347,65-100 320,-71 121 507,2 1 0,2 1 0,1 1 0,1 1 0,24-19-480,-48 46 135,0 1 0,1-1-1,-1 1 1,1 0 0,0 0-1,0 0 1,0 0 0,1 1-1,-1 0 1,1 0 0,-1 1-1,4-1-134,11-5 70,-20 39-246,-1-24 282,-1 0 1,1 0 0,1 0-1,-1 0 1,1 0 0,1 0-1,-1 0 1,1 0 0,1 0-1,0-1 1,0 1-107,0-4 25,0-1 1,0 0-1,0 0 1,1-1-1,-1 1 0,1 0 1,0-1-1,-1 1 1,1-1-1,0 0 0,1 0 1,-1 0-1,0-1 1,0 1-1,1-1 1,-1 0-1,1 0 0,0 0 1,-1 0-1,1 0 1,-1-1-1,1 0 1,0 1-1,0-1 0,-1-1 1,1 1-1,0-1 1,-1 1-1,1-1 0,3-1-25,19-3 269,35-4-1823,-2 10-3598,-27 6 1190</inkml:trace>
-</inkml:ink>
-</file>
-
 <file path=word/theme/theme1.xml><?xml version="1.0" encoding="utf-8"?>
 <a:theme xmlns:a="http://schemas.openxmlformats.org/drawingml/2006/main" name="Tema di Office">
   <a:themeElements>
@@ -14721,7 +14125,7 @@
 </file>
 
 <file path=customXml/itemProps1.xml><?xml version="1.0" encoding="utf-8"?>
-<ds:datastoreItem xmlns:ds="http://schemas.openxmlformats.org/officeDocument/2006/customXml" ds:itemID="{AE83F1DB-B38D-45F8-917B-E7E9D6816CA8}">
+<ds:datastoreItem xmlns:ds="http://schemas.openxmlformats.org/officeDocument/2006/customXml" ds:itemID="{0E29D827-1393-485E-9B0D-79B5B0AABE3C}">
   <ds:schemaRefs>
     <ds:schemaRef ds:uri="http://schemas.openxmlformats.org/officeDocument/2006/bibliography"/>
   </ds:schemaRefs>

</xml_diff>